<commit_message>
quiz 3 and Hw1 part B doc
</commit_message>
<xml_diff>
--- a/quiz3/quiz3.docx
+++ b/quiz3/quiz3.docx
@@ -1,6 +1,6 @@
 
 <file path=word/document.xml><?xml version="1.0" encoding="utf-8"?>
-<w:document xmlns:wpc="http://schemas.microsoft.com/office/word/2010/wordprocessingCanvas" xmlns:cx="http://schemas.microsoft.com/office/drawing/2014/chartex" xmlns:cx1="http://schemas.microsoft.com/office/drawing/2015/9/8/chartex" xmlns:cx2="http://schemas.microsoft.com/office/drawing/2015/10/21/chartex" xmlns:cx3="http://schemas.microsoft.com/office/drawing/2016/5/9/chartex" xmlns:cx4="http://schemas.microsoft.com/office/drawing/2016/5/10/chartex" xmlns:cx5="http://schemas.microsoft.com/office/drawing/2016/5/11/chartex" xmlns:cx6="http://schemas.microsoft.com/office/drawing/2016/5/12/chartex" xmlns:cx7="http://schemas.microsoft.com/office/drawing/2016/5/13/chartex" xmlns:cx8="http://schemas.microsoft.com/office/drawing/2016/5/14/chartex" xmlns:mc="http://schemas.openxmlformats.org/markup-compatibility/2006" xmlns:aink="http://schemas.microsoft.com/office/drawing/2016/ink" xmlns:am3d="http://schemas.microsoft.com/office/drawing/2017/model3d" xmlns:o="urn:schemas-microsoft-com:office:office" xmlns:r="http://schemas.openxmlformats.org/officeDocument/2006/relationships" xmlns:m="http://schemas.openxmlformats.org/officeDocument/2006/math" xmlns:v="urn:schemas-microsoft-com:vml" xmlns:wp14="http://schemas.microsoft.com/office/word/2010/wordprocessingDrawing" xmlns:wp="http://schemas.openxmlformats.org/drawingml/2006/wordprocessingDrawing" xmlns:w10="urn:schemas-microsoft-com:office:word" xmlns:w="http://schemas.openxmlformats.org/wordprocessingml/2006/main" xmlns:w14="http://schemas.microsoft.com/office/word/2010/wordml" xmlns:w15="http://schemas.microsoft.com/office/word/2012/wordml" xmlns:w16cex="http://schemas.microsoft.com/office/word/2018/wordml/cex" xmlns:w16cid="http://schemas.microsoft.com/office/word/2016/wordml/cid" xmlns:w16="http://schemas.microsoft.com/office/word/2018/wordml" xmlns:w16sdtdh="http://schemas.microsoft.com/office/word/2020/wordml/sdtdatahash" xmlns:w16se="http://schemas.microsoft.com/office/word/2015/wordml/symex" xmlns:wpg="http://schemas.microsoft.com/office/word/2010/wordprocessingGroup" xmlns:wpi="http://schemas.microsoft.com/office/word/2010/wordprocessingInk" xmlns:wne="http://schemas.microsoft.com/office/word/2006/wordml" xmlns:wps="http://schemas.microsoft.com/office/word/2010/wordprocessingShape" mc:Ignorable="w14 w15 w16se w16cid w16 w16cex w16sdtdh wp14">
+<w:document xmlns:wpc="http://schemas.microsoft.com/office/word/2010/wordprocessingCanvas" xmlns:cx="http://schemas.microsoft.com/office/drawing/2014/chartex" xmlns:cx1="http://schemas.microsoft.com/office/drawing/2015/9/8/chartex" xmlns:cx2="http://schemas.microsoft.com/office/drawing/2015/10/21/chartex" xmlns:cx3="http://schemas.microsoft.com/office/drawing/2016/5/9/chartex" xmlns:cx4="http://schemas.microsoft.com/office/drawing/2016/5/10/chartex" xmlns:cx5="http://schemas.microsoft.com/office/drawing/2016/5/11/chartex" xmlns:cx6="http://schemas.microsoft.com/office/drawing/2016/5/12/chartex" xmlns:cx7="http://schemas.microsoft.com/office/drawing/2016/5/13/chartex" xmlns:cx8="http://schemas.microsoft.com/office/drawing/2016/5/14/chartex" xmlns:mc="http://schemas.openxmlformats.org/markup-compatibility/2006" xmlns:aink="http://schemas.microsoft.com/office/drawing/2016/ink" xmlns:am3d="http://schemas.microsoft.com/office/drawing/2017/model3d" xmlns:o="urn:schemas-microsoft-com:office:office" xmlns:r="http://schemas.openxmlformats.org/officeDocument/2006/relationships" xmlns:m="http://schemas.openxmlformats.org/officeDocument/2006/math" xmlns:v="urn:schemas-microsoft-com:vml" xmlns:wp14="http://schemas.microsoft.com/office/word/2010/wordprocessingDrawing" xmlns:wp="http://schemas.openxmlformats.org/drawingml/2006/wordprocessingDrawing" xmlns:w10="urn:schemas-microsoft-com:office:word" xmlns:w="http://schemas.openxmlformats.org/wordprocessingml/2006/main" xmlns:w14="http://schemas.microsoft.com/office/word/2010/wordml" xmlns:w15="http://schemas.microsoft.com/office/word/2012/wordml" xmlns:w16cex="http://schemas.microsoft.com/office/word/2018/wordml/cex" xmlns:w16cid="http://schemas.microsoft.com/office/word/2016/wordml/cid" xmlns:w16="http://schemas.microsoft.com/office/word/2018/wordml" xmlns:w16se="http://schemas.microsoft.com/office/word/2015/wordml/symex" xmlns:wpg="http://schemas.microsoft.com/office/word/2010/wordprocessingGroup" xmlns:wpi="http://schemas.microsoft.com/office/word/2010/wordprocessingInk" xmlns:wne="http://schemas.microsoft.com/office/word/2006/wordml" xmlns:wps="http://schemas.microsoft.com/office/word/2010/wordprocessingShape" mc:Ignorable="w14 w15 w16se w16cid w16 w16cex wp14">
   <w:body>
     <w:p>
       <w:pPr>
@@ -186,16 +186,13 @@
         </w:rPr>
         <w:t xml:space="preserve"> </w:t>
       </w:r>
-      <w:hyperlink r:id="rId5" w:history="1">
-        <w:r>
-          <w:rPr>
-            <w:rStyle w:val="Hyperlink"/>
-            <w:sz w:val="28"/>
-            <w:szCs w:val="28"/>
-          </w:rPr>
-          <w:t>nahum.yair@campus.technion.ac.il</w:t>
-        </w:r>
-      </w:hyperlink>
+      <w:r>
+        <w:rPr>
+          <w:sz w:val="28"/>
+          <w:szCs w:val="28"/>
+        </w:rPr>
+        <w:t>nahum.yair@campus.technion.ac.il</w:t>
+      </w:r>
     </w:p>
     <w:p>
       <w:pPr>
@@ -479,7 +476,7 @@
                     </pic:cNvPicPr>
                   </pic:nvPicPr>
                   <pic:blipFill>
-                    <a:blip r:embed="rId6">
+                    <a:blip r:embed="rId7">
                       <a:extLst>
                         <a:ext uri="{28A0092B-C50C-407E-A947-70E740481C1C}">
                           <a14:useLocalDpi xmlns:a14="http://schemas.microsoft.com/office/drawing/2010/main" val="0"/>
@@ -1271,12 +1268,1146 @@
     <w:p>
       <w:pPr>
         <w:rPr>
-          <w:rFonts w:hint="cs"/>
-          <w:sz w:val="28"/>
-          <w:szCs w:val="28"/>
-          <w:rtl/>
-        </w:rPr>
-      </w:pPr>
+          <w:sz w:val="28"/>
+          <w:szCs w:val="28"/>
+          <w:u w:val="single"/>
+          <w:rtl/>
+        </w:rPr>
+      </w:pPr>
+      <w:r>
+        <w:rPr>
+          <w:rFonts w:hint="cs"/>
+          <w:sz w:val="28"/>
+          <w:szCs w:val="28"/>
+          <w:u w:val="single"/>
+          <w:rtl/>
+        </w:rPr>
+        <w:t>שאלה 2:</w:t>
+      </w:r>
+    </w:p>
+    <w:p>
+      <w:pPr>
+        <w:rPr>
+          <w:sz w:val="28"/>
+          <w:szCs w:val="28"/>
+          <w:rtl/>
+        </w:rPr>
+      </w:pPr>
+      <w:r>
+        <w:rPr>
+          <w:rFonts w:hint="cs"/>
+          <w:sz w:val="28"/>
+          <w:szCs w:val="28"/>
+          <w:rtl/>
+        </w:rPr>
+        <w:t xml:space="preserve">נבנה את ההיסטוגרמה של המילים הנבחרות כ </w:t>
+      </w:r>
+      <w:r>
+        <w:rPr>
+          <w:sz w:val="28"/>
+          <w:szCs w:val="28"/>
+        </w:rPr>
+        <w:t xml:space="preserve">features </w:t>
+      </w:r>
+      <w:r>
+        <w:rPr>
+          <w:rFonts w:hint="cs"/>
+          <w:sz w:val="28"/>
+          <w:szCs w:val="28"/>
+          <w:rtl/>
+        </w:rPr>
+        <w:t xml:space="preserve"> (גם מילים דומות):</w:t>
+      </w:r>
+    </w:p>
+    <w:p>
+      <w:pPr>
+        <w:rPr>
+          <w:sz w:val="28"/>
+          <w:szCs w:val="28"/>
+          <w:rtl/>
+        </w:rPr>
+      </w:pPr>
+      <w:r>
+        <w:rPr>
+          <w:sz w:val="28"/>
+          <w:szCs w:val="28"/>
+        </w:rPr>
+        <w:t>Tourism – 5</w:t>
+      </w:r>
+      <w:r>
+        <w:rPr>
+          <w:rFonts w:hint="cs"/>
+          <w:sz w:val="28"/>
+          <w:szCs w:val="28"/>
+          <w:rtl/>
+        </w:rPr>
+        <w:t xml:space="preserve">, </w:t>
+      </w:r>
+      <w:r>
+        <w:rPr>
+          <w:sz w:val="28"/>
+          <w:szCs w:val="28"/>
+        </w:rPr>
+        <w:t>castle – 1</w:t>
+      </w:r>
+      <w:r>
+        <w:rPr>
+          <w:rFonts w:hint="cs"/>
+          <w:sz w:val="28"/>
+          <w:szCs w:val="28"/>
+          <w:rtl/>
+        </w:rPr>
+        <w:t xml:space="preserve">, </w:t>
+      </w:r>
+      <w:r>
+        <w:rPr>
+          <w:sz w:val="28"/>
+          <w:szCs w:val="28"/>
+        </w:rPr>
+        <w:t xml:space="preserve">history – 2 </w:t>
+      </w:r>
+      <w:r>
+        <w:rPr>
+          <w:rFonts w:hint="cs"/>
+          <w:sz w:val="28"/>
+          <w:szCs w:val="28"/>
+          <w:rtl/>
+        </w:rPr>
+        <w:t xml:space="preserve"> , </w:t>
+      </w:r>
+      <w:r>
+        <w:rPr>
+          <w:sz w:val="28"/>
+          <w:szCs w:val="28"/>
+        </w:rPr>
+        <w:t xml:space="preserve">hotel – 1 </w:t>
+      </w:r>
+      <w:r>
+        <w:rPr>
+          <w:rFonts w:hint="cs"/>
+          <w:sz w:val="28"/>
+          <w:szCs w:val="28"/>
+          <w:rtl/>
+        </w:rPr>
+        <w:t xml:space="preserve"> .</w:t>
+      </w:r>
+    </w:p>
+    <w:p>
+      <w:pPr>
+        <w:rPr>
+          <w:sz w:val="28"/>
+          <w:szCs w:val="28"/>
+          <w:rtl/>
+        </w:rPr>
+      </w:pPr>
+      <w:r>
+        <w:rPr>
+          <w:rFonts w:hint="cs"/>
+          <w:sz w:val="28"/>
+          <w:szCs w:val="28"/>
+          <w:rtl/>
+        </w:rPr>
+        <w:t xml:space="preserve">אנו רוצים למצוא את ה </w:t>
+      </w:r>
+      <w:r>
+        <w:rPr>
+          <w:sz w:val="28"/>
+          <w:szCs w:val="28"/>
+        </w:rPr>
+        <w:t>class</w:t>
+      </w:r>
+      <w:r>
+        <w:rPr>
+          <w:rFonts w:hint="cs"/>
+          <w:sz w:val="28"/>
+          <w:szCs w:val="28"/>
+          <w:rtl/>
+        </w:rPr>
+        <w:t xml:space="preserve"> המתאים ע"י מציאת ההסתברות </w:t>
+      </w:r>
+      <w:r>
+        <w:rPr>
+          <w:sz w:val="28"/>
+          <w:szCs w:val="28"/>
+        </w:rPr>
+        <w:t>p(</w:t>
+      </w:r>
+      <w:proofErr w:type="spellStart"/>
+      <w:r>
+        <w:rPr>
+          <w:sz w:val="28"/>
+          <w:szCs w:val="28"/>
+        </w:rPr>
+        <w:t>z_j|X</w:t>
+      </w:r>
+      <w:proofErr w:type="spellEnd"/>
+      <w:r>
+        <w:rPr>
+          <w:sz w:val="28"/>
+          <w:szCs w:val="28"/>
+        </w:rPr>
+        <w:t xml:space="preserve">) </w:t>
+      </w:r>
+      <w:r>
+        <w:rPr>
+          <w:rFonts w:hint="cs"/>
+          <w:sz w:val="28"/>
+          <w:szCs w:val="28"/>
+          <w:rtl/>
+        </w:rPr>
+        <w:t xml:space="preserve"> כאשר </w:t>
+      </w:r>
+      <w:r>
+        <w:rPr>
+          <w:sz w:val="28"/>
+          <w:szCs w:val="28"/>
+        </w:rPr>
+        <w:t xml:space="preserve">X </w:t>
+      </w:r>
+      <w:r>
+        <w:rPr>
+          <w:rFonts w:hint="cs"/>
+          <w:sz w:val="28"/>
+          <w:szCs w:val="28"/>
+          <w:rtl/>
+        </w:rPr>
+        <w:t xml:space="preserve"> הוא ה </w:t>
+      </w:r>
+      <w:r>
+        <w:rPr>
+          <w:sz w:val="28"/>
+          <w:szCs w:val="28"/>
+        </w:rPr>
+        <w:t>BOW</w:t>
+      </w:r>
+      <w:r>
+        <w:rPr>
+          <w:rFonts w:hint="cs"/>
+          <w:sz w:val="28"/>
+          <w:szCs w:val="28"/>
+          <w:rtl/>
+        </w:rPr>
+        <w:t xml:space="preserve"> הנתון לנו (וקטור ההיסטוגרמה). כמובן שצריך לנרמל כל תא במספר הכולל של המילים שמצאנו (כך שהוקטור יהיה בגודל 1).</w:t>
+      </w:r>
+    </w:p>
+    <w:p>
+      <w:pPr>
+        <w:rPr>
+          <w:sz w:val="28"/>
+          <w:szCs w:val="28"/>
+          <w:rtl/>
+        </w:rPr>
+      </w:pPr>
+      <w:r>
+        <w:rPr>
+          <w:rFonts w:hint="cs"/>
+          <w:sz w:val="28"/>
+          <w:szCs w:val="28"/>
+          <w:rtl/>
+        </w:rPr>
+        <w:t xml:space="preserve">לפי כלל בייס </w:t>
+      </w:r>
+      <w:r>
+        <w:rPr>
+          <w:sz w:val="28"/>
+          <w:szCs w:val="28"/>
+        </w:rPr>
+        <w:t>p(</w:t>
+      </w:r>
+      <w:proofErr w:type="spellStart"/>
+      <w:r>
+        <w:rPr>
+          <w:sz w:val="28"/>
+          <w:szCs w:val="28"/>
+        </w:rPr>
+        <w:t>z_j|X</w:t>
+      </w:r>
+      <w:proofErr w:type="spellEnd"/>
+      <w:r>
+        <w:rPr>
+          <w:sz w:val="28"/>
+          <w:szCs w:val="28"/>
+        </w:rPr>
+        <w:t>)</w:t>
+      </w:r>
+      <w:r>
+        <w:rPr>
+          <w:sz w:val="28"/>
+          <w:szCs w:val="28"/>
+        </w:rPr>
+        <w:t>= {P(</w:t>
+      </w:r>
+      <w:proofErr w:type="spellStart"/>
+      <w:r>
+        <w:rPr>
+          <w:sz w:val="28"/>
+          <w:szCs w:val="28"/>
+        </w:rPr>
+        <w:t>X|z_j</w:t>
+      </w:r>
+      <w:proofErr w:type="spellEnd"/>
+      <w:r>
+        <w:rPr>
+          <w:sz w:val="28"/>
+          <w:szCs w:val="28"/>
+        </w:rPr>
+        <w:t>)P(</w:t>
+      </w:r>
+      <w:proofErr w:type="spellStart"/>
+      <w:r>
+        <w:rPr>
+          <w:sz w:val="28"/>
+          <w:szCs w:val="28"/>
+        </w:rPr>
+        <w:t>z_j</w:t>
+      </w:r>
+      <w:proofErr w:type="spellEnd"/>
+      <w:r>
+        <w:rPr>
+          <w:sz w:val="28"/>
+          <w:szCs w:val="28"/>
+        </w:rPr>
+        <w:t>)}/P(X)</w:t>
+      </w:r>
+      <w:r>
+        <w:rPr>
+          <w:rFonts w:hint="cs"/>
+          <w:sz w:val="28"/>
+          <w:szCs w:val="28"/>
+          <w:rtl/>
+        </w:rPr>
+        <w:t>.</w:t>
+      </w:r>
+    </w:p>
+    <w:p>
+      <w:pPr>
+        <w:rPr>
+          <w:sz w:val="28"/>
+          <w:szCs w:val="28"/>
+          <w:rtl/>
+        </w:rPr>
+      </w:pPr>
+      <w:r>
+        <w:rPr>
+          <w:rFonts w:hint="cs"/>
+          <w:sz w:val="28"/>
+          <w:szCs w:val="28"/>
+          <w:rtl/>
+        </w:rPr>
+        <w:t xml:space="preserve">נתון ש </w:t>
+      </w:r>
+      <w:r>
+        <w:rPr>
+          <w:sz w:val="28"/>
+          <w:szCs w:val="28"/>
+        </w:rPr>
+        <w:t>P(</w:t>
+      </w:r>
+      <w:proofErr w:type="spellStart"/>
+      <w:r>
+        <w:rPr>
+          <w:sz w:val="28"/>
+          <w:szCs w:val="28"/>
+        </w:rPr>
+        <w:t>z_j</w:t>
+      </w:r>
+      <w:proofErr w:type="spellEnd"/>
+      <w:r>
+        <w:rPr>
+          <w:sz w:val="28"/>
+          <w:szCs w:val="28"/>
+        </w:rPr>
+        <w:t xml:space="preserve">) = 0.5 </w:t>
+      </w:r>
+      <w:r>
+        <w:rPr>
+          <w:rFonts w:hint="cs"/>
+          <w:sz w:val="28"/>
+          <w:szCs w:val="28"/>
+          <w:rtl/>
+        </w:rPr>
+        <w:t xml:space="preserve"> מכיוון שהתפלגות הפריור היא יוניפרמית על ה </w:t>
+      </w:r>
+      <w:r>
+        <w:rPr>
+          <w:sz w:val="28"/>
+          <w:szCs w:val="28"/>
+        </w:rPr>
+        <w:t xml:space="preserve">classes </w:t>
+      </w:r>
+      <w:r>
+        <w:rPr>
+          <w:rFonts w:hint="cs"/>
+          <w:sz w:val="28"/>
+          <w:szCs w:val="28"/>
+          <w:rtl/>
+        </w:rPr>
+        <w:t xml:space="preserve"> ויש לנו רק 2.</w:t>
+      </w:r>
+    </w:p>
+    <w:p>
+      <w:pPr>
+        <w:rPr>
+          <w:sz w:val="28"/>
+          <w:szCs w:val="28"/>
+          <w:rtl/>
+        </w:rPr>
+      </w:pPr>
+      <w:r>
+        <w:rPr>
+          <w:rFonts w:hint="cs"/>
+          <w:sz w:val="28"/>
+          <w:szCs w:val="28"/>
+          <w:rtl/>
+        </w:rPr>
+        <w:t xml:space="preserve">המכנה </w:t>
+      </w:r>
+      <w:r>
+        <w:rPr>
+          <w:sz w:val="28"/>
+          <w:szCs w:val="28"/>
+        </w:rPr>
+        <w:t xml:space="preserve">P(X) </w:t>
+      </w:r>
+      <w:r>
+        <w:rPr>
+          <w:rFonts w:hint="cs"/>
+          <w:sz w:val="28"/>
+          <w:szCs w:val="28"/>
+          <w:rtl/>
+        </w:rPr>
+        <w:t xml:space="preserve"> לא מעניין כי אנו ממקסמים לפי </w:t>
+      </w:r>
+      <w:proofErr w:type="spellStart"/>
+      <w:r>
+        <w:rPr>
+          <w:sz w:val="28"/>
+          <w:szCs w:val="28"/>
+        </w:rPr>
+        <w:t>z_j</w:t>
+      </w:r>
+      <w:proofErr w:type="spellEnd"/>
+      <w:r>
+        <w:rPr>
+          <w:rFonts w:hint="cs"/>
+          <w:sz w:val="28"/>
+          <w:szCs w:val="28"/>
+          <w:rtl/>
+        </w:rPr>
+        <w:t xml:space="preserve"> . </w:t>
+      </w:r>
+    </w:p>
+    <w:p>
+      <w:pPr>
+        <w:rPr>
+          <w:rFonts w:hint="cs"/>
+          <w:sz w:val="28"/>
+          <w:szCs w:val="28"/>
+          <w:rtl/>
+        </w:rPr>
+      </w:pPr>
+      <w:r>
+        <w:rPr>
+          <w:rFonts w:hint="cs"/>
+          <w:sz w:val="28"/>
+          <w:szCs w:val="28"/>
+          <w:rtl/>
+        </w:rPr>
+        <w:t xml:space="preserve">מניחים אי תלות בין ה </w:t>
+      </w:r>
+      <w:r>
+        <w:rPr>
+          <w:sz w:val="28"/>
+          <w:szCs w:val="28"/>
+        </w:rPr>
+        <w:t>features</w:t>
+      </w:r>
+      <w:r>
+        <w:rPr>
+          <w:rFonts w:hint="cs"/>
+          <w:sz w:val="28"/>
+          <w:szCs w:val="28"/>
+          <w:rtl/>
+        </w:rPr>
+        <w:t xml:space="preserve"> (למרות שזה נאיבי).</w:t>
+      </w:r>
+      <w:r>
+        <w:rPr>
+          <w:sz w:val="28"/>
+          <w:szCs w:val="28"/>
+        </w:rPr>
+        <w:t xml:space="preserve"> </w:t>
+      </w:r>
+      <w:r>
+        <w:rPr>
+          <w:rFonts w:hint="cs"/>
+          <w:sz w:val="28"/>
+          <w:szCs w:val="28"/>
+          <w:rtl/>
+        </w:rPr>
+        <w:t>כמו כן, נעלה בחזקת השכיחות כל הסתברות להופעת מילה מסוימת</w:t>
+      </w:r>
+      <w:r>
+        <w:rPr>
+          <w:sz w:val="28"/>
+          <w:szCs w:val="28"/>
+        </w:rPr>
+        <w:t xml:space="preserve"> c(</w:t>
+      </w:r>
+      <w:proofErr w:type="spellStart"/>
+      <w:r>
+        <w:rPr>
+          <w:sz w:val="28"/>
+          <w:szCs w:val="28"/>
+        </w:rPr>
+        <w:t>w_i</w:t>
+      </w:r>
+      <w:proofErr w:type="spellEnd"/>
+      <w:r>
+        <w:rPr>
+          <w:sz w:val="28"/>
+          <w:szCs w:val="28"/>
+        </w:rPr>
+        <w:t xml:space="preserve">) </w:t>
+      </w:r>
+      <w:r>
+        <w:rPr>
+          <w:rFonts w:hint="cs"/>
+          <w:sz w:val="28"/>
+          <w:szCs w:val="28"/>
+          <w:rtl/>
+        </w:rPr>
+        <w:t>:</w:t>
+      </w:r>
+    </w:p>
+    <w:p>
+      <w:pPr>
+        <w:rPr>
+          <w:sz w:val="28"/>
+          <w:szCs w:val="28"/>
+        </w:rPr>
+      </w:pPr>
+      <w:r>
+        <w:rPr>
+          <w:rFonts w:hint="cs"/>
+          <w:sz w:val="28"/>
+          <w:szCs w:val="28"/>
+          <w:rtl/>
+        </w:rPr>
+        <w:t xml:space="preserve"> </w:t>
+      </w:r>
+      <w:r>
+        <w:rPr>
+          <w:sz w:val="28"/>
+          <w:szCs w:val="28"/>
+        </w:rPr>
+        <w:t>P(</w:t>
+      </w:r>
+      <w:proofErr w:type="spellStart"/>
+      <w:r>
+        <w:rPr>
+          <w:sz w:val="28"/>
+          <w:szCs w:val="28"/>
+        </w:rPr>
+        <w:t>X|z_j</w:t>
+      </w:r>
+      <w:proofErr w:type="spellEnd"/>
+      <w:r>
+        <w:rPr>
+          <w:sz w:val="28"/>
+          <w:szCs w:val="28"/>
+        </w:rPr>
+        <w:t>)=</w:t>
+      </w:r>
+    </w:p>
+    <w:p>
+      <w:pPr>
+        <w:rPr>
+          <w:sz w:val="28"/>
+          <w:szCs w:val="28"/>
+        </w:rPr>
+      </w:pPr>
+      <w:r>
+        <w:rPr>
+          <w:sz w:val="28"/>
+          <w:szCs w:val="28"/>
+        </w:rPr>
+        <w:t>P(x_1|z_j)</w:t>
+      </w:r>
+      <w:r>
+        <w:rPr>
+          <w:sz w:val="28"/>
+          <w:szCs w:val="28"/>
+        </w:rPr>
+        <w:t>^c(w_1)*</w:t>
+      </w:r>
+      <w:r>
+        <w:rPr>
+          <w:sz w:val="28"/>
+          <w:szCs w:val="28"/>
+        </w:rPr>
+        <w:t>P(x_</w:t>
+      </w:r>
+      <w:r>
+        <w:rPr>
+          <w:sz w:val="28"/>
+          <w:szCs w:val="28"/>
+        </w:rPr>
+        <w:t>2</w:t>
+      </w:r>
+      <w:r>
+        <w:rPr>
+          <w:sz w:val="28"/>
+          <w:szCs w:val="28"/>
+        </w:rPr>
+        <w:t>|z_j)^c(w_</w:t>
+      </w:r>
+      <w:r>
+        <w:rPr>
+          <w:sz w:val="28"/>
+          <w:szCs w:val="28"/>
+        </w:rPr>
+        <w:t>2</w:t>
+      </w:r>
+      <w:r>
+        <w:rPr>
+          <w:sz w:val="28"/>
+          <w:szCs w:val="28"/>
+        </w:rPr>
+        <w:t>)</w:t>
+      </w:r>
+      <w:r>
+        <w:rPr>
+          <w:sz w:val="28"/>
+          <w:szCs w:val="28"/>
+        </w:rPr>
+        <w:t>*</w:t>
+      </w:r>
+      <w:r>
+        <w:rPr>
+          <w:sz w:val="28"/>
+          <w:szCs w:val="28"/>
+        </w:rPr>
+        <w:t xml:space="preserve"> </w:t>
+      </w:r>
+      <w:r>
+        <w:rPr>
+          <w:sz w:val="28"/>
+          <w:szCs w:val="28"/>
+        </w:rPr>
+        <w:t>P(x_</w:t>
+      </w:r>
+      <w:r>
+        <w:rPr>
+          <w:sz w:val="28"/>
+          <w:szCs w:val="28"/>
+        </w:rPr>
+        <w:t>3</w:t>
+      </w:r>
+      <w:r>
+        <w:rPr>
+          <w:sz w:val="28"/>
+          <w:szCs w:val="28"/>
+        </w:rPr>
+        <w:t>|z_j)^c(w_</w:t>
+      </w:r>
+      <w:r>
+        <w:rPr>
+          <w:sz w:val="28"/>
+          <w:szCs w:val="28"/>
+        </w:rPr>
+        <w:t>3</w:t>
+      </w:r>
+      <w:r>
+        <w:rPr>
+          <w:sz w:val="28"/>
+          <w:szCs w:val="28"/>
+        </w:rPr>
+        <w:t>)</w:t>
+      </w:r>
+      <w:r>
+        <w:rPr>
+          <w:sz w:val="28"/>
+          <w:szCs w:val="28"/>
+        </w:rPr>
+        <w:t>*</w:t>
+      </w:r>
+      <w:r>
+        <w:rPr>
+          <w:sz w:val="28"/>
+          <w:szCs w:val="28"/>
+        </w:rPr>
+        <w:t xml:space="preserve"> </w:t>
+      </w:r>
+      <w:r>
+        <w:rPr>
+          <w:sz w:val="28"/>
+          <w:szCs w:val="28"/>
+        </w:rPr>
+        <w:t>P(x_</w:t>
+      </w:r>
+      <w:r>
+        <w:rPr>
+          <w:sz w:val="28"/>
+          <w:szCs w:val="28"/>
+        </w:rPr>
+        <w:t>4</w:t>
+      </w:r>
+      <w:r>
+        <w:rPr>
+          <w:sz w:val="28"/>
+          <w:szCs w:val="28"/>
+        </w:rPr>
+        <w:t>|z_j)^c(w_</w:t>
+      </w:r>
+      <w:r>
+        <w:rPr>
+          <w:sz w:val="28"/>
+          <w:szCs w:val="28"/>
+        </w:rPr>
+        <w:t>4</w:t>
+      </w:r>
+      <w:r>
+        <w:rPr>
+          <w:sz w:val="28"/>
+          <w:szCs w:val="28"/>
+        </w:rPr>
+        <w:t>)</w:t>
+      </w:r>
+    </w:p>
+    <w:p>
+      <w:pPr>
+        <w:rPr>
+          <w:sz w:val="28"/>
+          <w:szCs w:val="28"/>
+          <w:rtl/>
+        </w:rPr>
+      </w:pPr>
+      <w:r>
+        <w:rPr>
+          <w:rFonts w:hint="cs"/>
+          <w:sz w:val="28"/>
+          <w:szCs w:val="28"/>
+          <w:rtl/>
+        </w:rPr>
+        <w:t xml:space="preserve">מכיוון שמדובר במספרים מאוד קטנים עדיף לעבוד עם </w:t>
+      </w:r>
+      <w:r>
+        <w:rPr>
+          <w:sz w:val="28"/>
+          <w:szCs w:val="28"/>
+        </w:rPr>
+        <w:t>log</w:t>
+      </w:r>
+      <w:r>
+        <w:rPr>
+          <w:rFonts w:hint="cs"/>
+          <w:sz w:val="28"/>
+          <w:szCs w:val="28"/>
+          <w:rtl/>
+        </w:rPr>
+        <w:t xml:space="preserve"> ולסכום במקום להכפיל הסתברויות</w:t>
+      </w:r>
+      <w:r>
+        <w:rPr>
+          <w:sz w:val="28"/>
+          <w:szCs w:val="28"/>
+        </w:rPr>
+        <w:t xml:space="preserve"> </w:t>
+      </w:r>
+      <w:r>
+        <w:rPr>
+          <w:rFonts w:hint="cs"/>
+          <w:sz w:val="28"/>
+          <w:szCs w:val="28"/>
+          <w:rtl/>
+        </w:rPr>
+        <w:t xml:space="preserve"> קטנות: </w:t>
+      </w:r>
+    </w:p>
+    <w:p>
+      <w:pPr>
+        <w:rPr>
+          <w:sz w:val="28"/>
+          <w:szCs w:val="28"/>
+        </w:rPr>
+      </w:pPr>
+      <w:r>
+        <w:rPr>
+          <w:sz w:val="28"/>
+          <w:szCs w:val="28"/>
+        </w:rPr>
+        <w:t xml:space="preserve">  </w:t>
+      </w:r>
+      <w:r>
+        <w:rPr>
+          <w:sz w:val="28"/>
+          <w:szCs w:val="28"/>
+        </w:rPr>
+        <w:t>1*log(P(x_2=”</w:t>
+      </w:r>
+      <w:r>
+        <w:rPr>
+          <w:sz w:val="28"/>
+          <w:szCs w:val="28"/>
+        </w:rPr>
+        <w:t>castle</w:t>
+      </w:r>
+      <w:r>
+        <w:rPr>
+          <w:sz w:val="28"/>
+          <w:szCs w:val="28"/>
+        </w:rPr>
+        <w:t>”|</w:t>
+      </w:r>
+      <w:proofErr w:type="spellStart"/>
+      <w:r>
+        <w:rPr>
+          <w:sz w:val="28"/>
+          <w:szCs w:val="28"/>
+        </w:rPr>
+        <w:t>z_j</w:t>
+      </w:r>
+      <w:proofErr w:type="spellEnd"/>
+      <w:r>
+        <w:rPr>
+          <w:sz w:val="28"/>
+          <w:szCs w:val="28"/>
+        </w:rPr>
+        <w:t>))</w:t>
+      </w:r>
+      <w:r>
+        <w:rPr>
+          <w:sz w:val="28"/>
+          <w:szCs w:val="28"/>
+        </w:rPr>
+        <w:t>+ 5*log(P(x_1=”Tourism”|</w:t>
+      </w:r>
+      <w:proofErr w:type="spellStart"/>
+      <w:r>
+        <w:rPr>
+          <w:sz w:val="28"/>
+          <w:szCs w:val="28"/>
+        </w:rPr>
+        <w:t>z_j</w:t>
+      </w:r>
+      <w:proofErr w:type="spellEnd"/>
+      <w:r>
+        <w:rPr>
+          <w:sz w:val="28"/>
+          <w:szCs w:val="28"/>
+        </w:rPr>
+        <w:t>)) + 2*log(P(x_3=”history”|</w:t>
+      </w:r>
+      <w:proofErr w:type="spellStart"/>
+      <w:r>
+        <w:rPr>
+          <w:sz w:val="28"/>
+          <w:szCs w:val="28"/>
+        </w:rPr>
+        <w:t>z_j</w:t>
+      </w:r>
+      <w:proofErr w:type="spellEnd"/>
+      <w:r>
+        <w:rPr>
+          <w:sz w:val="28"/>
+          <w:szCs w:val="28"/>
+        </w:rPr>
+        <w:t xml:space="preserve">))+ </w:t>
+      </w:r>
+      <w:r>
+        <w:rPr>
+          <w:sz w:val="28"/>
+          <w:szCs w:val="28"/>
+        </w:rPr>
+        <w:t>1*log(P(x_</w:t>
+      </w:r>
+      <w:r>
+        <w:rPr>
+          <w:sz w:val="28"/>
+          <w:szCs w:val="28"/>
+        </w:rPr>
+        <w:t>4</w:t>
+      </w:r>
+      <w:r>
+        <w:rPr>
+          <w:sz w:val="28"/>
+          <w:szCs w:val="28"/>
+        </w:rPr>
+        <w:t>=”</w:t>
+      </w:r>
+      <w:r>
+        <w:rPr>
+          <w:sz w:val="28"/>
+          <w:szCs w:val="28"/>
+        </w:rPr>
+        <w:t>hotel</w:t>
+      </w:r>
+      <w:r>
+        <w:rPr>
+          <w:sz w:val="28"/>
+          <w:szCs w:val="28"/>
+        </w:rPr>
+        <w:t>”|</w:t>
+      </w:r>
+      <w:proofErr w:type="spellStart"/>
+      <w:r>
+        <w:rPr>
+          <w:sz w:val="28"/>
+          <w:szCs w:val="28"/>
+        </w:rPr>
+        <w:t>z_j</w:t>
+      </w:r>
+      <w:proofErr w:type="spellEnd"/>
+      <w:r>
+        <w:rPr>
+          <w:sz w:val="28"/>
+          <w:szCs w:val="28"/>
+        </w:rPr>
+        <w:t>))</w:t>
+      </w:r>
+    </w:p>
+    <w:p>
+      <w:pPr>
+        <w:rPr>
+          <w:sz w:val="28"/>
+          <w:szCs w:val="28"/>
+        </w:rPr>
+      </w:pPr>
+      <w:r>
+        <w:rPr>
+          <w:rFonts w:hint="cs"/>
+          <w:sz w:val="28"/>
+          <w:szCs w:val="28"/>
+          <w:rtl/>
+        </w:rPr>
+        <w:t xml:space="preserve">עבור </w:t>
+      </w:r>
+      <w:proofErr w:type="spellStart"/>
+      <w:r>
+        <w:rPr>
+          <w:sz w:val="28"/>
+          <w:szCs w:val="28"/>
+        </w:rPr>
+        <w:t>z_j</w:t>
+      </w:r>
+      <w:proofErr w:type="spellEnd"/>
+      <w:r>
+        <w:rPr>
+          <w:sz w:val="28"/>
+          <w:szCs w:val="28"/>
+        </w:rPr>
+        <w:t xml:space="preserve"> = z_1 = ”tourism”</w:t>
+      </w:r>
+      <w:r>
+        <w:rPr>
+          <w:rFonts w:hint="cs"/>
+          <w:sz w:val="28"/>
+          <w:szCs w:val="28"/>
+          <w:rtl/>
+        </w:rPr>
+        <w:t xml:space="preserve"> נקבל: </w:t>
+      </w:r>
+      <w:r>
+        <w:rPr>
+          <w:sz w:val="28"/>
+          <w:szCs w:val="28"/>
+        </w:rPr>
+        <w:t>-6.02</w:t>
+      </w:r>
+    </w:p>
+    <w:p>
+      <w:pPr>
+        <w:rPr>
+          <w:sz w:val="28"/>
+          <w:szCs w:val="28"/>
+          <w:rtl/>
+        </w:rPr>
+      </w:pPr>
+      <w:r>
+        <w:rPr>
+          <w:rFonts w:hint="cs"/>
+          <w:sz w:val="28"/>
+          <w:szCs w:val="28"/>
+          <w:rtl/>
+        </w:rPr>
+        <w:t xml:space="preserve">עבור </w:t>
+      </w:r>
+      <w:proofErr w:type="spellStart"/>
+      <w:r>
+        <w:rPr>
+          <w:sz w:val="28"/>
+          <w:szCs w:val="28"/>
+        </w:rPr>
+        <w:t>z_j</w:t>
+      </w:r>
+      <w:proofErr w:type="spellEnd"/>
+      <w:r>
+        <w:rPr>
+          <w:sz w:val="28"/>
+          <w:szCs w:val="28"/>
+        </w:rPr>
+        <w:t xml:space="preserve"> = z_</w:t>
+      </w:r>
+      <w:r>
+        <w:rPr>
+          <w:sz w:val="28"/>
+          <w:szCs w:val="28"/>
+        </w:rPr>
+        <w:t>2</w:t>
+      </w:r>
+      <w:r>
+        <w:rPr>
+          <w:sz w:val="28"/>
+          <w:szCs w:val="28"/>
+        </w:rPr>
+        <w:t xml:space="preserve"> = ”</w:t>
+      </w:r>
+      <w:r>
+        <w:rPr>
+          <w:sz w:val="28"/>
+          <w:szCs w:val="28"/>
+        </w:rPr>
+        <w:t>history</w:t>
+      </w:r>
+      <w:r>
+        <w:rPr>
+          <w:sz w:val="28"/>
+          <w:szCs w:val="28"/>
+        </w:rPr>
+        <w:t>”</w:t>
+      </w:r>
+      <w:r>
+        <w:rPr>
+          <w:rFonts w:hint="cs"/>
+          <w:sz w:val="28"/>
+          <w:szCs w:val="28"/>
+          <w:rtl/>
+        </w:rPr>
+        <w:t xml:space="preserve"> נקבל:</w:t>
+      </w:r>
+      <w:r>
+        <w:rPr>
+          <w:sz w:val="28"/>
+          <w:szCs w:val="28"/>
+        </w:rPr>
+        <w:t xml:space="preserve"> </w:t>
+      </w:r>
+      <w:r>
+        <w:rPr>
+          <w:rFonts w:hint="cs"/>
+          <w:sz w:val="28"/>
+          <w:szCs w:val="28"/>
+          <w:rtl/>
+        </w:rPr>
+        <w:t xml:space="preserve"> </w:t>
+      </w:r>
+      <w:r>
+        <w:rPr>
+          <w:sz w:val="28"/>
+          <w:szCs w:val="28"/>
+        </w:rPr>
+        <w:t>-9.03</w:t>
+      </w:r>
+    </w:p>
+    <w:p>
+      <w:pPr>
+        <w:rPr>
+          <w:rFonts w:hint="cs"/>
+          <w:sz w:val="28"/>
+          <w:szCs w:val="28"/>
+          <w:rtl/>
+        </w:rPr>
+      </w:pPr>
+      <w:r>
+        <w:rPr>
+          <w:rFonts w:hint="cs"/>
+          <w:sz w:val="28"/>
+          <w:szCs w:val="28"/>
+          <w:rtl/>
+        </w:rPr>
+        <w:t xml:space="preserve">לכן לפי </w:t>
+      </w:r>
+      <w:r>
+        <w:rPr>
+          <w:sz w:val="28"/>
+          <w:szCs w:val="28"/>
+        </w:rPr>
+        <w:t>MAP</w:t>
+      </w:r>
+      <w:r>
+        <w:rPr>
+          <w:rFonts w:hint="cs"/>
+          <w:sz w:val="28"/>
+          <w:szCs w:val="28"/>
+          <w:rtl/>
+        </w:rPr>
+        <w:t xml:space="preserve"> (במקרה שלנו זה כמו מקסימום </w:t>
+      </w:r>
+      <w:r>
+        <w:rPr>
+          <w:sz w:val="28"/>
+          <w:szCs w:val="28"/>
+        </w:rPr>
+        <w:t>likelihood</w:t>
+      </w:r>
+      <w:r>
+        <w:rPr>
+          <w:rFonts w:hint="cs"/>
+          <w:sz w:val="28"/>
+          <w:szCs w:val="28"/>
+          <w:rtl/>
+        </w:rPr>
+        <w:t xml:space="preserve"> כי ה </w:t>
+      </w:r>
+      <w:r>
+        <w:rPr>
+          <w:sz w:val="28"/>
+          <w:szCs w:val="28"/>
+        </w:rPr>
+        <w:t>prior</w:t>
+      </w:r>
+      <w:r>
+        <w:rPr>
+          <w:rFonts w:hint="cs"/>
+          <w:sz w:val="28"/>
+          <w:szCs w:val="28"/>
+          <w:rtl/>
+        </w:rPr>
+        <w:t xml:space="preserve"> הוא </w:t>
+      </w:r>
+      <w:r>
+        <w:rPr>
+          <w:sz w:val="28"/>
+          <w:szCs w:val="28"/>
+        </w:rPr>
+        <w:t>uniform</w:t>
+      </w:r>
+      <w:r>
+        <w:rPr>
+          <w:rFonts w:hint="cs"/>
+          <w:sz w:val="28"/>
+          <w:szCs w:val="28"/>
+          <w:rtl/>
+        </w:rPr>
+        <w:t xml:space="preserve">), נסווג את המסמך כ </w:t>
+      </w:r>
+      <w:r>
+        <w:rPr>
+          <w:sz w:val="28"/>
+          <w:szCs w:val="28"/>
+        </w:rPr>
+        <w:t>“tourism”</w:t>
+      </w:r>
+      <w:r>
+        <w:rPr>
+          <w:rFonts w:hint="cs"/>
+          <w:sz w:val="28"/>
+          <w:szCs w:val="28"/>
+          <w:rtl/>
+        </w:rPr>
+        <w:t xml:space="preserve"> .</w:t>
+      </w:r>
     </w:p>
     <w:sectPr>
       <w:pgSz w:w="11906" w:h="16838"/>
@@ -1290,8 +2421,58 @@
 </w:document>
 </file>
 
+<file path=word/endnotes.xml><?xml version="1.0" encoding="utf-8"?>
+<w:endnotes xmlns:wpc="http://schemas.microsoft.com/office/word/2010/wordprocessingCanvas" xmlns:cx="http://schemas.microsoft.com/office/drawing/2014/chartex" xmlns:cx1="http://schemas.microsoft.com/office/drawing/2015/9/8/chartex" xmlns:cx2="http://schemas.microsoft.com/office/drawing/2015/10/21/chartex" xmlns:cx3="http://schemas.microsoft.com/office/drawing/2016/5/9/chartex" xmlns:cx4="http://schemas.microsoft.com/office/drawing/2016/5/10/chartex" xmlns:cx5="http://schemas.microsoft.com/office/drawing/2016/5/11/chartex" xmlns:cx6="http://schemas.microsoft.com/office/drawing/2016/5/12/chartex" xmlns:cx7="http://schemas.microsoft.com/office/drawing/2016/5/13/chartex" xmlns:cx8="http://schemas.microsoft.com/office/drawing/2016/5/14/chartex" xmlns:mc="http://schemas.openxmlformats.org/markup-compatibility/2006" xmlns:aink="http://schemas.microsoft.com/office/drawing/2016/ink" xmlns:am3d="http://schemas.microsoft.com/office/drawing/2017/model3d" xmlns:o="urn:schemas-microsoft-com:office:office" xmlns:r="http://schemas.openxmlformats.org/officeDocument/2006/relationships" xmlns:m="http://schemas.openxmlformats.org/officeDocument/2006/math" xmlns:v="urn:schemas-microsoft-com:vml" xmlns:wp14="http://schemas.microsoft.com/office/word/2010/wordprocessingDrawing" xmlns:wp="http://schemas.openxmlformats.org/drawingml/2006/wordprocessingDrawing" xmlns:w10="urn:schemas-microsoft-com:office:word" xmlns:w="http://schemas.openxmlformats.org/wordprocessingml/2006/main" xmlns:w14="http://schemas.microsoft.com/office/word/2010/wordml" xmlns:w15="http://schemas.microsoft.com/office/word/2012/wordml" xmlns:w16cex="http://schemas.microsoft.com/office/word/2018/wordml/cex" xmlns:w16cid="http://schemas.microsoft.com/office/word/2016/wordml/cid" xmlns:w16="http://schemas.microsoft.com/office/word/2018/wordml" xmlns:w16se="http://schemas.microsoft.com/office/word/2015/wordml/symex" xmlns:wpg="http://schemas.microsoft.com/office/word/2010/wordprocessingGroup" xmlns:wpi="http://schemas.microsoft.com/office/word/2010/wordprocessingInk" xmlns:wne="http://schemas.microsoft.com/office/word/2006/wordml" xmlns:wps="http://schemas.microsoft.com/office/word/2010/wordprocessingShape" mc:Ignorable="w14 w15 w16se w16cid w16 w16cex wp14">
+  <w:endnote w:type="separator" w:id="-1">
+    <w:p>
+      <w:pPr>
+        <w:spacing w:after="0" w:line="240" w:lineRule="auto"/>
+      </w:pPr>
+      <w:r>
+        <w:separator/>
+      </w:r>
+    </w:p>
+  </w:endnote>
+  <w:endnote w:type="continuationSeparator" w:id="0">
+    <w:p>
+      <w:pPr>
+        <w:spacing w:after="0" w:line="240" w:lineRule="auto"/>
+      </w:pPr>
+      <w:r>
+        <w:continuationSeparator/>
+      </w:r>
+    </w:p>
+  </w:endnote>
+</w:endnotes>
+</file>
+
+<file path=word/footnotes.xml><?xml version="1.0" encoding="utf-8"?>
+<w:footnotes xmlns:wpc="http://schemas.microsoft.com/office/word/2010/wordprocessingCanvas" xmlns:cx="http://schemas.microsoft.com/office/drawing/2014/chartex" xmlns:cx1="http://schemas.microsoft.com/office/drawing/2015/9/8/chartex" xmlns:cx2="http://schemas.microsoft.com/office/drawing/2015/10/21/chartex" xmlns:cx3="http://schemas.microsoft.com/office/drawing/2016/5/9/chartex" xmlns:cx4="http://schemas.microsoft.com/office/drawing/2016/5/10/chartex" xmlns:cx5="http://schemas.microsoft.com/office/drawing/2016/5/11/chartex" xmlns:cx6="http://schemas.microsoft.com/office/drawing/2016/5/12/chartex" xmlns:cx7="http://schemas.microsoft.com/office/drawing/2016/5/13/chartex" xmlns:cx8="http://schemas.microsoft.com/office/drawing/2016/5/14/chartex" xmlns:mc="http://schemas.openxmlformats.org/markup-compatibility/2006" xmlns:aink="http://schemas.microsoft.com/office/drawing/2016/ink" xmlns:am3d="http://schemas.microsoft.com/office/drawing/2017/model3d" xmlns:o="urn:schemas-microsoft-com:office:office" xmlns:r="http://schemas.openxmlformats.org/officeDocument/2006/relationships" xmlns:m="http://schemas.openxmlformats.org/officeDocument/2006/math" xmlns:v="urn:schemas-microsoft-com:vml" xmlns:wp14="http://schemas.microsoft.com/office/word/2010/wordprocessingDrawing" xmlns:wp="http://schemas.openxmlformats.org/drawingml/2006/wordprocessingDrawing" xmlns:w10="urn:schemas-microsoft-com:office:word" xmlns:w="http://schemas.openxmlformats.org/wordprocessingml/2006/main" xmlns:w14="http://schemas.microsoft.com/office/word/2010/wordml" xmlns:w15="http://schemas.microsoft.com/office/word/2012/wordml" xmlns:w16cex="http://schemas.microsoft.com/office/word/2018/wordml/cex" xmlns:w16cid="http://schemas.microsoft.com/office/word/2016/wordml/cid" xmlns:w16="http://schemas.microsoft.com/office/word/2018/wordml" xmlns:w16se="http://schemas.microsoft.com/office/word/2015/wordml/symex" xmlns:wpg="http://schemas.microsoft.com/office/word/2010/wordprocessingGroup" xmlns:wpi="http://schemas.microsoft.com/office/word/2010/wordprocessingInk" xmlns:wne="http://schemas.microsoft.com/office/word/2006/wordml" xmlns:wps="http://schemas.microsoft.com/office/word/2010/wordprocessingShape" mc:Ignorable="w14 w15 w16se w16cid w16 w16cex wp14">
+  <w:footnote w:type="separator" w:id="-1">
+    <w:p>
+      <w:pPr>
+        <w:spacing w:after="0" w:line="240" w:lineRule="auto"/>
+      </w:pPr>
+      <w:r>
+        <w:separator/>
+      </w:r>
+    </w:p>
+  </w:footnote>
+  <w:footnote w:type="continuationSeparator" w:id="0">
+    <w:p>
+      <w:pPr>
+        <w:spacing w:after="0" w:line="240" w:lineRule="auto"/>
+      </w:pPr>
+      <w:r>
+        <w:continuationSeparator/>
+      </w:r>
+    </w:p>
+  </w:footnote>
+</w:footnotes>
+</file>
+
 <file path=word/numbering.xml><?xml version="1.0" encoding="utf-8"?>
-<w:numbering xmlns:wpc="http://schemas.microsoft.com/office/word/2010/wordprocessingCanvas" xmlns:cx="http://schemas.microsoft.com/office/drawing/2014/chartex" xmlns:cx1="http://schemas.microsoft.com/office/drawing/2015/9/8/chartex" xmlns:cx2="http://schemas.microsoft.com/office/drawing/2015/10/21/chartex" xmlns:cx3="http://schemas.microsoft.com/office/drawing/2016/5/9/chartex" xmlns:cx4="http://schemas.microsoft.com/office/drawing/2016/5/10/chartex" xmlns:cx5="http://schemas.microsoft.com/office/drawing/2016/5/11/chartex" xmlns:cx6="http://schemas.microsoft.com/office/drawing/2016/5/12/chartex" xmlns:cx7="http://schemas.microsoft.com/office/drawing/2016/5/13/chartex" xmlns:cx8="http://schemas.microsoft.com/office/drawing/2016/5/14/chartex" xmlns:mc="http://schemas.openxmlformats.org/markup-compatibility/2006" xmlns:aink="http://schemas.microsoft.com/office/drawing/2016/ink" xmlns:am3d="http://schemas.microsoft.com/office/drawing/2017/model3d" xmlns:o="urn:schemas-microsoft-com:office:office" xmlns:r="http://schemas.openxmlformats.org/officeDocument/2006/relationships" xmlns:m="http://schemas.openxmlformats.org/officeDocument/2006/math" xmlns:v="urn:schemas-microsoft-com:vml" xmlns:wp14="http://schemas.microsoft.com/office/word/2010/wordprocessingDrawing" xmlns:wp="http://schemas.openxmlformats.org/drawingml/2006/wordprocessingDrawing" xmlns:w10="urn:schemas-microsoft-com:office:word" xmlns:w="http://schemas.openxmlformats.org/wordprocessingml/2006/main" xmlns:w14="http://schemas.microsoft.com/office/word/2010/wordml" xmlns:w15="http://schemas.microsoft.com/office/word/2012/wordml" xmlns:w16cex="http://schemas.microsoft.com/office/word/2018/wordml/cex" xmlns:w16cid="http://schemas.microsoft.com/office/word/2016/wordml/cid" xmlns:w16="http://schemas.microsoft.com/office/word/2018/wordml" xmlns:w16sdtdh="http://schemas.microsoft.com/office/word/2020/wordml/sdtdatahash" xmlns:w16se="http://schemas.microsoft.com/office/word/2015/wordml/symex" xmlns:wpg="http://schemas.microsoft.com/office/word/2010/wordprocessingGroup" xmlns:wpi="http://schemas.microsoft.com/office/word/2010/wordprocessingInk" xmlns:wne="http://schemas.microsoft.com/office/word/2006/wordml" xmlns:wps="http://schemas.microsoft.com/office/word/2010/wordprocessingShape" mc:Ignorable="w14 w15 w16se w16cid w16 w16cex w16sdtdh wp14">
+<w:numbering xmlns:wpc="http://schemas.microsoft.com/office/word/2010/wordprocessingCanvas" xmlns:cx="http://schemas.microsoft.com/office/drawing/2014/chartex" xmlns:cx1="http://schemas.microsoft.com/office/drawing/2015/9/8/chartex" xmlns:cx2="http://schemas.microsoft.com/office/drawing/2015/10/21/chartex" xmlns:cx3="http://schemas.microsoft.com/office/drawing/2016/5/9/chartex" xmlns:cx4="http://schemas.microsoft.com/office/drawing/2016/5/10/chartex" xmlns:cx5="http://schemas.microsoft.com/office/drawing/2016/5/11/chartex" xmlns:cx6="http://schemas.microsoft.com/office/drawing/2016/5/12/chartex" xmlns:cx7="http://schemas.microsoft.com/office/drawing/2016/5/13/chartex" xmlns:cx8="http://schemas.microsoft.com/office/drawing/2016/5/14/chartex" xmlns:mc="http://schemas.openxmlformats.org/markup-compatibility/2006" xmlns:aink="http://schemas.microsoft.com/office/drawing/2016/ink" xmlns:am3d="http://schemas.microsoft.com/office/drawing/2017/model3d" xmlns:o="urn:schemas-microsoft-com:office:office" xmlns:r="http://schemas.openxmlformats.org/officeDocument/2006/relationships" xmlns:m="http://schemas.openxmlformats.org/officeDocument/2006/math" xmlns:v="urn:schemas-microsoft-com:vml" xmlns:wp14="http://schemas.microsoft.com/office/word/2010/wordprocessingDrawing" xmlns:wp="http://schemas.openxmlformats.org/drawingml/2006/wordprocessingDrawing" xmlns:w10="urn:schemas-microsoft-com:office:word" xmlns:w="http://schemas.openxmlformats.org/wordprocessingml/2006/main" xmlns:w14="http://schemas.microsoft.com/office/word/2010/wordml" xmlns:w15="http://schemas.microsoft.com/office/word/2012/wordml" xmlns:w16cex="http://schemas.microsoft.com/office/word/2018/wordml/cex" xmlns:w16cid="http://schemas.microsoft.com/office/word/2016/wordml/cid" xmlns:w16="http://schemas.microsoft.com/office/word/2018/wordml" xmlns:w16se="http://schemas.microsoft.com/office/word/2015/wordml/symex" xmlns:wpg="http://schemas.microsoft.com/office/word/2010/wordprocessingGroup" xmlns:wpi="http://schemas.microsoft.com/office/word/2010/wordprocessingInk" xmlns:wne="http://schemas.microsoft.com/office/word/2006/wordml" xmlns:wps="http://schemas.microsoft.com/office/word/2010/wordprocessingShape" mc:Ignorable="w14 w15 w16se w16cid w16 w16cex wp14">
   <w:abstractNum w:abstractNumId="0" w15:restartNumberingAfterBreak="0">
     <w:nsid w:val="034C31B7"/>
     <w:multiLevelType w:val="hybridMultilevel"/>
@@ -1572,7 +2753,7 @@
 </file>
 
 <file path=word/styles.xml><?xml version="1.0" encoding="utf-8"?>
-<w:styles xmlns:mc="http://schemas.openxmlformats.org/markup-compatibility/2006" xmlns:r="http://schemas.openxmlformats.org/officeDocument/2006/relationships" xmlns:w="http://schemas.openxmlformats.org/wordprocessingml/2006/main" xmlns:w14="http://schemas.microsoft.com/office/word/2010/wordml" xmlns:w15="http://schemas.microsoft.com/office/word/2012/wordml" xmlns:w16cex="http://schemas.microsoft.com/office/word/2018/wordml/cex" xmlns:w16cid="http://schemas.microsoft.com/office/word/2016/wordml/cid" xmlns:w16="http://schemas.microsoft.com/office/word/2018/wordml" xmlns:w16sdtdh="http://schemas.microsoft.com/office/word/2020/wordml/sdtdatahash" xmlns:w16se="http://schemas.microsoft.com/office/word/2015/wordml/symex" mc:Ignorable="w14 w15 w16se w16cid w16 w16cex w16sdtdh">
+<w:styles xmlns:mc="http://schemas.openxmlformats.org/markup-compatibility/2006" xmlns:r="http://schemas.openxmlformats.org/officeDocument/2006/relationships" xmlns:w="http://schemas.openxmlformats.org/wordprocessingml/2006/main" xmlns:w14="http://schemas.microsoft.com/office/word/2010/wordml" xmlns:w15="http://schemas.microsoft.com/office/word/2012/wordml" xmlns:w16cex="http://schemas.microsoft.com/office/word/2018/wordml/cex" xmlns:w16cid="http://schemas.microsoft.com/office/word/2016/wordml/cid" xmlns:w16="http://schemas.microsoft.com/office/word/2018/wordml" xmlns:w16se="http://schemas.microsoft.com/office/word/2015/wordml/symex" mc:Ignorable="w14 w15 w16se w16cid w16 w16cex">
   <w:docDefaults>
     <w:rPrDefault>
       <w:rPr>

</xml_diff>